<commit_message>
Update Research Report Own Project.docx
</commit_message>
<xml_diff>
--- a/Documentation/Research Report Own Project.docx
+++ b/Documentation/Research Report Own Project.docx
@@ -31,7 +31,14 @@
           <w:rFonts w:ascii="Century Gothic" w:hAnsi="Century Gothic"/>
           <w:lang w:val="en-GB"/>
         </w:rPr>
-        <w:t>React.Js</w:t>
+        <w:t>Why</w:t>
+      </w:r>
+      <w:r>
+        <w:rPr>
+          <w:rFonts w:ascii="Century Gothic" w:hAnsi="Century Gothic"/>
+          <w:lang w:val="en-GB"/>
+        </w:rPr>
+        <w:t xml:space="preserve"> is am I choosing React.Js for my project?</w:t>
       </w:r>
     </w:p>
     <w:p>
@@ -218,58 +225,6 @@
     </w:p>
     <w:p>
       <w:pPr>
-        <w:pStyle w:val="Heading2"/>
-        <w:rPr>
-          <w:rFonts w:ascii="Century Gothic" w:hAnsi="Century Gothic"/>
-          <w:lang w:val="en-GB"/>
-        </w:rPr>
-      </w:pPr>
-      <w:r>
-        <w:rPr>
-          <w:rFonts w:ascii="Century Gothic" w:hAnsi="Century Gothic"/>
-          <w:lang w:val="en-GB"/>
-        </w:rPr>
-        <w:t>Why am I choosing React?</w:t>
-      </w:r>
-    </w:p>
-    <w:p>
-      <w:pPr>
-        <w:rPr>
-          <w:rFonts w:ascii="Century Gothic" w:hAnsi="Century Gothic"/>
-          <w:lang w:val="en-GB"/>
-        </w:rPr>
-      </w:pPr>
-      <w:r>
-        <w:rPr>
-          <w:rFonts w:ascii="Century Gothic" w:hAnsi="Century Gothic"/>
-          <w:lang w:val="en-GB"/>
-        </w:rPr>
-        <w:t>There are severa</w:t>
-      </w:r>
-      <w:r>
-        <w:rPr>
-          <w:rFonts w:ascii="Century Gothic" w:hAnsi="Century Gothic"/>
-          <w:lang w:val="en-GB"/>
-        </w:rPr>
-        <w:t>l reasons why I have made the choice of React. First of all, it was recommended by several people in my class and some friends of mine.</w:t>
-      </w:r>
-      <w:r>
-        <w:rPr>
-          <w:rFonts w:ascii="Century Gothic" w:hAnsi="Century Gothic"/>
-          <w:lang w:val="en-GB"/>
-        </w:rPr>
-        <w:t xml:space="preserve"> It is very easy to learn and use</w:t>
-      </w:r>
-      <w:r>
-        <w:rPr>
-          <w:rFonts w:ascii="Century Gothic" w:hAnsi="Century Gothic"/>
-          <w:lang w:val="en-GB"/>
-        </w:rPr>
-        <w:t>, comes with a set of very practical tools. React helps with performance enhancement and has the ability to test and debug quickly.</w:t>
-      </w:r>
-    </w:p>
-    <w:p>
-      <w:pPr>
         <w:pStyle w:val="Heading3"/>
         <w:rPr>
           <w:rFonts w:ascii="Century Gothic" w:hAnsi="Century Gothic"/>
@@ -377,6 +332,58 @@
           <w:lang w:val="en-GB"/>
         </w:rPr>
         <w:t>It contains cross-platform performance</w:t>
+      </w:r>
+    </w:p>
+    <w:p>
+      <w:pPr>
+        <w:pStyle w:val="Heading2"/>
+        <w:rPr>
+          <w:rFonts w:ascii="Century Gothic" w:hAnsi="Century Gothic"/>
+          <w:lang w:val="en-GB"/>
+        </w:rPr>
+      </w:pPr>
+      <w:r>
+        <w:rPr>
+          <w:rFonts w:ascii="Century Gothic" w:hAnsi="Century Gothic"/>
+          <w:lang w:val="en-GB"/>
+        </w:rPr>
+        <w:t>Conclusion</w:t>
+      </w:r>
+    </w:p>
+    <w:p>
+      <w:pPr>
+        <w:rPr>
+          <w:rFonts w:ascii="Century Gothic" w:hAnsi="Century Gothic"/>
+          <w:lang w:val="en-GB"/>
+        </w:rPr>
+      </w:pPr>
+      <w:r>
+        <w:rPr>
+          <w:rFonts w:ascii="Century Gothic" w:hAnsi="Century Gothic"/>
+          <w:lang w:val="en-GB"/>
+        </w:rPr>
+        <w:t>There are severa</w:t>
+      </w:r>
+      <w:r>
+        <w:rPr>
+          <w:rFonts w:ascii="Century Gothic" w:hAnsi="Century Gothic"/>
+          <w:lang w:val="en-GB"/>
+        </w:rPr>
+        <w:t>l reasons why I have made the choice of React. First of all, it was recommended by several people in my class and some friends of mine.</w:t>
+      </w:r>
+      <w:r>
+        <w:rPr>
+          <w:rFonts w:ascii="Century Gothic" w:hAnsi="Century Gothic"/>
+          <w:lang w:val="en-GB"/>
+        </w:rPr>
+        <w:t xml:space="preserve"> It is very easy to learn and use</w:t>
+      </w:r>
+      <w:r>
+        <w:rPr>
+          <w:rFonts w:ascii="Century Gothic" w:hAnsi="Century Gothic"/>
+          <w:lang w:val="en-GB"/>
+        </w:rPr>
+        <w:t>, comes with a set of very practical tools. React helps with performance enhancement and has the ability to test and debug quickly.</w:t>
       </w:r>
     </w:p>
     <w:p>

</xml_diff>